<commit_message>
Doc: Added Project scope
</commit_message>
<xml_diff>
--- a/Project Management Plan/PMP.docx
+++ b/Project Management Plan/PMP.docx
@@ -1885,7 +1885,25 @@
           <w:sz w:val="20"/>
           <w:szCs w:val="20"/>
         </w:rPr>
-        <w:t>Creating (CIQ)</w:t>
+        <w:t>Creating (</w:t>
+      </w:r>
+      <w:r>
+        <w:rPr>
+          <w:b/>
+          <w:bCs/>
+          <w:sz w:val="20"/>
+          <w:szCs w:val="20"/>
+        </w:rPr>
+        <w:t>S</w:t>
+      </w:r>
+      <w:r>
+        <w:rPr>
+          <w:b/>
+          <w:bCs/>
+          <w:sz w:val="20"/>
+          <w:szCs w:val="20"/>
+        </w:rPr>
+        <w:t>IQ)</w:t>
       </w:r>
     </w:p>
     <w:p>

</xml_diff>

<commit_message>
Doc: Updated PMP file
</commit_message>
<xml_diff>
--- a/Project Management Plan/PMP.docx
+++ b/Project Management Plan/PMP.docx
@@ -1573,19 +1573,7 @@
               <w:t>[</w:t>
             </w:r>
             <w:r>
-              <w:t>0</w:t>
-            </w:r>
-            <w:r>
-              <w:t>5</w:t>
-            </w:r>
-            <w:r>
-              <w:t>/</w:t>
-            </w:r>
-            <w:r>
-              <w:t>03</w:t>
-            </w:r>
-            <w:r>
-              <w:t>/2025</w:t>
+              <w:t>05/03/2025</w:t>
             </w:r>
             <w:r>
               <w:t>]</w:t>
@@ -1601,19 +1589,7 @@
               <w:t>[</w:t>
             </w:r>
             <w:r>
-              <w:t>0</w:t>
-            </w:r>
-            <w:r>
-              <w:t>5</w:t>
-            </w:r>
-            <w:r>
-              <w:t>/</w:t>
-            </w:r>
-            <w:r>
-              <w:t>09</w:t>
-            </w:r>
-            <w:r>
-              <w:t>/2025</w:t>
+              <w:t>05/09/2025</w:t>
             </w:r>
             <w:r>
               <w:t>]</w:t>
@@ -4532,6 +4508,13 @@
         <w:lastRenderedPageBreak/>
         <w:t>3. Mitigate Risks</w:t>
       </w:r>
+      <w:r>
+        <w:rPr>
+          <w:b/>
+          <w:bCs/>
+        </w:rPr>
+        <w:t xml:space="preserve"> Plan</w:t>
+      </w:r>
     </w:p>
     <w:p>
       <w:pPr>
@@ -4638,33 +4621,18 @@
           <w:sz w:val="22"/>
           <w:szCs w:val="22"/>
         </w:rPr>
-        <w:t xml:space="preserve">Risk response plan </w:t>
-      </w:r>
-    </w:p>
-    <w:p>
-      <w:pPr>
-        <w:ind w:left="1440"/>
+        <w:t>Risk response plan</w:t>
+      </w:r>
+      <w:r>
         <w:rPr>
           <w:sz w:val="22"/>
           <w:szCs w:val="22"/>
         </w:rPr>
-      </w:pPr>
-    </w:p>
-    <w:p>
-      <w:r>
-        <w:rPr>
-          <w:b/>
-          <w:bCs/>
-        </w:rPr>
-        <w:t>4. Continuous Monitoring</w:t>
-      </w:r>
-    </w:p>
-    <w:p>
-      <w:pPr>
-        <w:numPr>
-          <w:ilvl w:val="0"/>
-          <w:numId w:val="62"/>
-        </w:numPr>
+        <w:t xml:space="preserve"> </w:t>
+      </w:r>
+    </w:p>
+    <w:p>
+      <w:pPr>
         <w:rPr>
           <w:sz w:val="22"/>
           <w:szCs w:val="22"/>
@@ -4672,26 +4640,25 @@
       </w:pPr>
       <w:r>
         <w:rPr>
-          <w:b/>
-          <w:bCs/>
           <w:sz w:val="22"/>
           <w:szCs w:val="22"/>
         </w:rPr>
-        <w:t>Who:</w:t>
+        <w:t xml:space="preserve">4. </w:t>
       </w:r>
       <w:r>
         <w:rPr>
           <w:sz w:val="22"/>
           <w:szCs w:val="22"/>
         </w:rPr>
-        <w:t xml:space="preserve"> Project Manager, Risk Owners</w:t>
-      </w:r>
-    </w:p>
-    <w:p>
-      <w:pPr>
-        <w:numPr>
-          <w:ilvl w:val="0"/>
-          <w:numId w:val="62"/>
+        <w:t>Contingency Plan</w:t>
+      </w:r>
+    </w:p>
+    <w:p>
+      <w:pPr>
+        <w:pStyle w:val="ListParagraph"/>
+        <w:numPr>
+          <w:ilvl w:val="0"/>
+          <w:numId w:val="69"/>
         </w:numPr>
         <w:rPr>
           <w:sz w:val="22"/>
@@ -4700,11 +4667,115 @@
       </w:pPr>
       <w:r>
         <w:rPr>
-          <w:b/>
-          <w:bCs/>
           <w:sz w:val="22"/>
           <w:szCs w:val="22"/>
         </w:rPr>
+        <w:t>Who: Project Manager, Risk Owner</w:t>
+      </w:r>
+    </w:p>
+    <w:p>
+      <w:pPr>
+        <w:pStyle w:val="ListParagraph"/>
+        <w:numPr>
+          <w:ilvl w:val="0"/>
+          <w:numId w:val="69"/>
+        </w:numPr>
+        <w:rPr>
+          <w:sz w:val="22"/>
+          <w:szCs w:val="22"/>
+        </w:rPr>
+      </w:pPr>
+      <w:r>
+        <w:rPr>
+          <w:sz w:val="22"/>
+          <w:szCs w:val="22"/>
+        </w:rPr>
+        <w:t xml:space="preserve">How: Back up plan in case the risk happens </w:t>
+      </w:r>
+    </w:p>
+    <w:p>
+      <w:pPr>
+        <w:pStyle w:val="ListParagraph"/>
+        <w:numPr>
+          <w:ilvl w:val="0"/>
+          <w:numId w:val="69"/>
+        </w:numPr>
+        <w:rPr>
+          <w:sz w:val="22"/>
+          <w:szCs w:val="22"/>
+        </w:rPr>
+      </w:pPr>
+      <w:r>
+        <w:rPr>
+          <w:sz w:val="22"/>
+          <w:szCs w:val="22"/>
+        </w:rPr>
+        <w:t xml:space="preserve">What: Risk Response Plane </w:t>
+      </w:r>
+    </w:p>
+    <w:p>
+      <w:pPr>
+        <w:rPr>
+          <w:sz w:val="22"/>
+          <w:szCs w:val="22"/>
+        </w:rPr>
+      </w:pPr>
+    </w:p>
+    <w:p>
+      <w:r>
+        <w:rPr>
+          <w:b/>
+          <w:bCs/>
+        </w:rPr>
+        <w:t>4. Continuous Monitoring</w:t>
+      </w:r>
+    </w:p>
+    <w:p>
+      <w:pPr>
+        <w:numPr>
+          <w:ilvl w:val="0"/>
+          <w:numId w:val="62"/>
+        </w:numPr>
+        <w:rPr>
+          <w:sz w:val="22"/>
+          <w:szCs w:val="22"/>
+        </w:rPr>
+      </w:pPr>
+      <w:r>
+        <w:rPr>
+          <w:b/>
+          <w:bCs/>
+          <w:sz w:val="22"/>
+          <w:szCs w:val="22"/>
+        </w:rPr>
+        <w:t>Who:</w:t>
+      </w:r>
+      <w:r>
+        <w:rPr>
+          <w:sz w:val="22"/>
+          <w:szCs w:val="22"/>
+        </w:rPr>
+        <w:t xml:space="preserve"> Project Manager, Risk Owners</w:t>
+      </w:r>
+    </w:p>
+    <w:p>
+      <w:pPr>
+        <w:numPr>
+          <w:ilvl w:val="0"/>
+          <w:numId w:val="62"/>
+        </w:numPr>
+        <w:rPr>
+          <w:sz w:val="22"/>
+          <w:szCs w:val="22"/>
+        </w:rPr>
+      </w:pPr>
+      <w:r>
+        <w:rPr>
+          <w:b/>
+          <w:bCs/>
+          <w:sz w:val="22"/>
+          <w:szCs w:val="22"/>
+        </w:rPr>
         <w:t>How:</w:t>
       </w:r>
     </w:p>
@@ -4976,7 +5047,6 @@
           <w:b/>
           <w:bCs/>
         </w:rPr>
-        <w:lastRenderedPageBreak/>
         <w:t>6</w:t>
       </w:r>
       <w:r>
@@ -5592,7 +5662,6 @@
           <w:b/>
           <w:bCs/>
         </w:rPr>
-        <w:lastRenderedPageBreak/>
         <w:t>Tools Used:</w:t>
       </w:r>
     </w:p>
@@ -5946,6 +6015,7 @@
           <w:b/>
           <w:bCs/>
         </w:rPr>
+        <w:lastRenderedPageBreak/>
         <w:t>Document</w:t>
       </w:r>
       <w:r>
@@ -6582,6 +6652,119 @@
     </w:lvl>
   </w:abstractNum>
   <w:abstractNum w:abstractNumId="5" w15:restartNumberingAfterBreak="0">
+    <w:nsid w:val="0B6711BE"/>
+    <w:multiLevelType w:val="hybridMultilevel"/>
+    <w:tmpl w:val="A2B470DA"/>
+    <w:lvl w:ilvl="0" w:tplc="04090001">
+      <w:start w:val="1"/>
+      <w:numFmt w:val="bullet"/>
+      <w:lvlText w:val=""/>
+      <w:lvlJc w:val="left"/>
+      <w:pPr>
+        <w:ind w:left="720" w:hanging="360"/>
+      </w:pPr>
+      <w:rPr>
+        <w:rFonts w:ascii="Symbol" w:hAnsi="Symbol" w:hint="default"/>
+      </w:rPr>
+    </w:lvl>
+    <w:lvl w:ilvl="1" w:tplc="04090003" w:tentative="1">
+      <w:start w:val="1"/>
+      <w:numFmt w:val="bullet"/>
+      <w:lvlText w:val="o"/>
+      <w:lvlJc w:val="left"/>
+      <w:pPr>
+        <w:ind w:left="1440" w:hanging="360"/>
+      </w:pPr>
+      <w:rPr>
+        <w:rFonts w:ascii="Courier New" w:hAnsi="Courier New" w:cs="Courier New" w:hint="default"/>
+      </w:rPr>
+    </w:lvl>
+    <w:lvl w:ilvl="2" w:tplc="04090005" w:tentative="1">
+      <w:start w:val="1"/>
+      <w:numFmt w:val="bullet"/>
+      <w:lvlText w:val=""/>
+      <w:lvlJc w:val="left"/>
+      <w:pPr>
+        <w:ind w:left="2160" w:hanging="360"/>
+      </w:pPr>
+      <w:rPr>
+        <w:rFonts w:ascii="Wingdings" w:hAnsi="Wingdings" w:hint="default"/>
+      </w:rPr>
+    </w:lvl>
+    <w:lvl w:ilvl="3" w:tplc="04090001" w:tentative="1">
+      <w:start w:val="1"/>
+      <w:numFmt w:val="bullet"/>
+      <w:lvlText w:val=""/>
+      <w:lvlJc w:val="left"/>
+      <w:pPr>
+        <w:ind w:left="2880" w:hanging="360"/>
+      </w:pPr>
+      <w:rPr>
+        <w:rFonts w:ascii="Symbol" w:hAnsi="Symbol" w:hint="default"/>
+      </w:rPr>
+    </w:lvl>
+    <w:lvl w:ilvl="4" w:tplc="04090003" w:tentative="1">
+      <w:start w:val="1"/>
+      <w:numFmt w:val="bullet"/>
+      <w:lvlText w:val="o"/>
+      <w:lvlJc w:val="left"/>
+      <w:pPr>
+        <w:ind w:left="3600" w:hanging="360"/>
+      </w:pPr>
+      <w:rPr>
+        <w:rFonts w:ascii="Courier New" w:hAnsi="Courier New" w:cs="Courier New" w:hint="default"/>
+      </w:rPr>
+    </w:lvl>
+    <w:lvl w:ilvl="5" w:tplc="04090005" w:tentative="1">
+      <w:start w:val="1"/>
+      <w:numFmt w:val="bullet"/>
+      <w:lvlText w:val=""/>
+      <w:lvlJc w:val="left"/>
+      <w:pPr>
+        <w:ind w:left="4320" w:hanging="360"/>
+      </w:pPr>
+      <w:rPr>
+        <w:rFonts w:ascii="Wingdings" w:hAnsi="Wingdings" w:hint="default"/>
+      </w:rPr>
+    </w:lvl>
+    <w:lvl w:ilvl="6" w:tplc="04090001" w:tentative="1">
+      <w:start w:val="1"/>
+      <w:numFmt w:val="bullet"/>
+      <w:lvlText w:val=""/>
+      <w:lvlJc w:val="left"/>
+      <w:pPr>
+        <w:ind w:left="5040" w:hanging="360"/>
+      </w:pPr>
+      <w:rPr>
+        <w:rFonts w:ascii="Symbol" w:hAnsi="Symbol" w:hint="default"/>
+      </w:rPr>
+    </w:lvl>
+    <w:lvl w:ilvl="7" w:tplc="04090003" w:tentative="1">
+      <w:start w:val="1"/>
+      <w:numFmt w:val="bullet"/>
+      <w:lvlText w:val="o"/>
+      <w:lvlJc w:val="left"/>
+      <w:pPr>
+        <w:ind w:left="5760" w:hanging="360"/>
+      </w:pPr>
+      <w:rPr>
+        <w:rFonts w:ascii="Courier New" w:hAnsi="Courier New" w:cs="Courier New" w:hint="default"/>
+      </w:rPr>
+    </w:lvl>
+    <w:lvl w:ilvl="8" w:tplc="04090005" w:tentative="1">
+      <w:start w:val="1"/>
+      <w:numFmt w:val="bullet"/>
+      <w:lvlText w:val=""/>
+      <w:lvlJc w:val="left"/>
+      <w:pPr>
+        <w:ind w:left="6480" w:hanging="360"/>
+      </w:pPr>
+      <w:rPr>
+        <w:rFonts w:ascii="Wingdings" w:hAnsi="Wingdings" w:hint="default"/>
+      </w:rPr>
+    </w:lvl>
+  </w:abstractNum>
+  <w:abstractNum w:abstractNumId="6" w15:restartNumberingAfterBreak="0">
     <w:nsid w:val="0C373FBB"/>
     <w:multiLevelType w:val="hybridMultilevel"/>
     <w:tmpl w:val="CB0AD9E4"/>
@@ -6670,7 +6853,7 @@
       </w:pPr>
     </w:lvl>
   </w:abstractNum>
-  <w:abstractNum w:abstractNumId="6" w15:restartNumberingAfterBreak="0">
+  <w:abstractNum w:abstractNumId="7" w15:restartNumberingAfterBreak="0">
     <w:nsid w:val="0D15033C"/>
     <w:multiLevelType w:val="hybridMultilevel"/>
     <w:tmpl w:val="D71496B2"/>
@@ -6783,7 +6966,7 @@
       </w:rPr>
     </w:lvl>
   </w:abstractNum>
-  <w:abstractNum w:abstractNumId="7" w15:restartNumberingAfterBreak="0">
+  <w:abstractNum w:abstractNumId="8" w15:restartNumberingAfterBreak="0">
     <w:nsid w:val="0D842EFE"/>
     <w:multiLevelType w:val="hybridMultilevel"/>
     <w:tmpl w:val="C67CFECA"/>
@@ -6872,7 +7055,7 @@
       </w:pPr>
     </w:lvl>
   </w:abstractNum>
-  <w:abstractNum w:abstractNumId="8" w15:restartNumberingAfterBreak="0">
+  <w:abstractNum w:abstractNumId="9" w15:restartNumberingAfterBreak="0">
     <w:nsid w:val="0E271F10"/>
     <w:multiLevelType w:val="multilevel"/>
     <w:tmpl w:val="A07AF7CE"/>
@@ -7021,7 +7204,7 @@
       </w:rPr>
     </w:lvl>
   </w:abstractNum>
-  <w:abstractNum w:abstractNumId="9" w15:restartNumberingAfterBreak="0">
+  <w:abstractNum w:abstractNumId="10" w15:restartNumberingAfterBreak="0">
     <w:nsid w:val="0FD3430A"/>
     <w:multiLevelType w:val="hybridMultilevel"/>
     <w:tmpl w:val="40209AB6"/>
@@ -7134,7 +7317,7 @@
       </w:rPr>
     </w:lvl>
   </w:abstractNum>
-  <w:abstractNum w:abstractNumId="10" w15:restartNumberingAfterBreak="0">
+  <w:abstractNum w:abstractNumId="11" w15:restartNumberingAfterBreak="0">
     <w:nsid w:val="14FC2FD3"/>
     <w:multiLevelType w:val="multilevel"/>
     <w:tmpl w:val="B63A77CE"/>
@@ -7283,7 +7466,7 @@
       </w:rPr>
     </w:lvl>
   </w:abstractNum>
-  <w:abstractNum w:abstractNumId="11" w15:restartNumberingAfterBreak="0">
+  <w:abstractNum w:abstractNumId="12" w15:restartNumberingAfterBreak="0">
     <w:nsid w:val="15C843D3"/>
     <w:multiLevelType w:val="hybridMultilevel"/>
     <w:tmpl w:val="8C9EF70C"/>
@@ -7396,7 +7579,7 @@
       </w:rPr>
     </w:lvl>
   </w:abstractNum>
-  <w:abstractNum w:abstractNumId="12" w15:restartNumberingAfterBreak="0">
+  <w:abstractNum w:abstractNumId="13" w15:restartNumberingAfterBreak="0">
     <w:nsid w:val="1B511998"/>
     <w:multiLevelType w:val="hybridMultilevel"/>
     <w:tmpl w:val="B79EA3AE"/>
@@ -7485,7 +7668,7 @@
       </w:pPr>
     </w:lvl>
   </w:abstractNum>
-  <w:abstractNum w:abstractNumId="13" w15:restartNumberingAfterBreak="0">
+  <w:abstractNum w:abstractNumId="14" w15:restartNumberingAfterBreak="0">
     <w:nsid w:val="1E0E4178"/>
     <w:multiLevelType w:val="multilevel"/>
     <w:tmpl w:val="ACA4C2CA"/>
@@ -7634,7 +7817,7 @@
       </w:rPr>
     </w:lvl>
   </w:abstractNum>
-  <w:abstractNum w:abstractNumId="14" w15:restartNumberingAfterBreak="0">
+  <w:abstractNum w:abstractNumId="15" w15:restartNumberingAfterBreak="0">
     <w:nsid w:val="1F25107F"/>
     <w:multiLevelType w:val="hybridMultilevel"/>
     <w:tmpl w:val="44DAC9F8"/>
@@ -7723,7 +7906,7 @@
       </w:pPr>
     </w:lvl>
   </w:abstractNum>
-  <w:abstractNum w:abstractNumId="15" w15:restartNumberingAfterBreak="0">
+  <w:abstractNum w:abstractNumId="16" w15:restartNumberingAfterBreak="0">
     <w:nsid w:val="200A5B81"/>
     <w:multiLevelType w:val="multilevel"/>
     <w:tmpl w:val="6396EB90"/>
@@ -7872,7 +8055,7 @@
       </w:rPr>
     </w:lvl>
   </w:abstractNum>
-  <w:abstractNum w:abstractNumId="16" w15:restartNumberingAfterBreak="0">
+  <w:abstractNum w:abstractNumId="17" w15:restartNumberingAfterBreak="0">
     <w:nsid w:val="20D00792"/>
     <w:multiLevelType w:val="hybridMultilevel"/>
     <w:tmpl w:val="5C269E18"/>
@@ -7961,7 +8144,7 @@
       </w:pPr>
     </w:lvl>
   </w:abstractNum>
-  <w:abstractNum w:abstractNumId="17" w15:restartNumberingAfterBreak="0">
+  <w:abstractNum w:abstractNumId="18" w15:restartNumberingAfterBreak="0">
     <w:nsid w:val="21AD2567"/>
     <w:multiLevelType w:val="hybridMultilevel"/>
     <w:tmpl w:val="D8A6FCE2"/>
@@ -8050,7 +8233,7 @@
       </w:pPr>
     </w:lvl>
   </w:abstractNum>
-  <w:abstractNum w:abstractNumId="18" w15:restartNumberingAfterBreak="0">
+  <w:abstractNum w:abstractNumId="19" w15:restartNumberingAfterBreak="0">
     <w:nsid w:val="225F5B07"/>
     <w:multiLevelType w:val="multilevel"/>
     <w:tmpl w:val="DE2271A2"/>
@@ -8199,7 +8382,7 @@
       </w:rPr>
     </w:lvl>
   </w:abstractNum>
-  <w:abstractNum w:abstractNumId="19" w15:restartNumberingAfterBreak="0">
+  <w:abstractNum w:abstractNumId="20" w15:restartNumberingAfterBreak="0">
     <w:nsid w:val="22AB33C9"/>
     <w:multiLevelType w:val="hybridMultilevel"/>
     <w:tmpl w:val="D55A6962"/>
@@ -8312,7 +8495,7 @@
       </w:rPr>
     </w:lvl>
   </w:abstractNum>
-  <w:abstractNum w:abstractNumId="20" w15:restartNumberingAfterBreak="0">
+  <w:abstractNum w:abstractNumId="21" w15:restartNumberingAfterBreak="0">
     <w:nsid w:val="22DF6E51"/>
     <w:multiLevelType w:val="hybridMultilevel"/>
     <w:tmpl w:val="590CAB18"/>
@@ -8403,7 +8586,7 @@
       </w:pPr>
     </w:lvl>
   </w:abstractNum>
-  <w:abstractNum w:abstractNumId="21" w15:restartNumberingAfterBreak="0">
+  <w:abstractNum w:abstractNumId="22" w15:restartNumberingAfterBreak="0">
     <w:nsid w:val="259B6683"/>
     <w:multiLevelType w:val="hybridMultilevel"/>
     <w:tmpl w:val="C60E8ED6"/>
@@ -8492,7 +8675,7 @@
       </w:pPr>
     </w:lvl>
   </w:abstractNum>
-  <w:abstractNum w:abstractNumId="22" w15:restartNumberingAfterBreak="0">
+  <w:abstractNum w:abstractNumId="23" w15:restartNumberingAfterBreak="0">
     <w:nsid w:val="2C3F267C"/>
     <w:multiLevelType w:val="multilevel"/>
     <w:tmpl w:val="2880FC8A"/>
@@ -8641,7 +8824,7 @@
       </w:rPr>
     </w:lvl>
   </w:abstractNum>
-  <w:abstractNum w:abstractNumId="23" w15:restartNumberingAfterBreak="0">
+  <w:abstractNum w:abstractNumId="24" w15:restartNumberingAfterBreak="0">
     <w:nsid w:val="2D6360DE"/>
     <w:multiLevelType w:val="hybridMultilevel"/>
     <w:tmpl w:val="E92248D6"/>
@@ -8754,7 +8937,7 @@
       </w:rPr>
     </w:lvl>
   </w:abstractNum>
-  <w:abstractNum w:abstractNumId="24" w15:restartNumberingAfterBreak="0">
+  <w:abstractNum w:abstractNumId="25" w15:restartNumberingAfterBreak="0">
     <w:nsid w:val="2DBF398B"/>
     <w:multiLevelType w:val="hybridMultilevel"/>
     <w:tmpl w:val="27EA996C"/>
@@ -8867,7 +9050,7 @@
       </w:rPr>
     </w:lvl>
   </w:abstractNum>
-  <w:abstractNum w:abstractNumId="25" w15:restartNumberingAfterBreak="0">
+  <w:abstractNum w:abstractNumId="26" w15:restartNumberingAfterBreak="0">
     <w:nsid w:val="30113CA8"/>
     <w:multiLevelType w:val="multilevel"/>
     <w:tmpl w:val="580C1760"/>
@@ -9016,7 +9199,7 @@
       </w:rPr>
     </w:lvl>
   </w:abstractNum>
-  <w:abstractNum w:abstractNumId="26" w15:restartNumberingAfterBreak="0">
+  <w:abstractNum w:abstractNumId="27" w15:restartNumberingAfterBreak="0">
     <w:nsid w:val="31E9012B"/>
     <w:multiLevelType w:val="hybridMultilevel"/>
     <w:tmpl w:val="ED521E28"/>
@@ -9105,7 +9288,7 @@
       </w:pPr>
     </w:lvl>
   </w:abstractNum>
-  <w:abstractNum w:abstractNumId="27" w15:restartNumberingAfterBreak="0">
+  <w:abstractNum w:abstractNumId="28" w15:restartNumberingAfterBreak="0">
     <w:nsid w:val="32A804AA"/>
     <w:multiLevelType w:val="multilevel"/>
     <w:tmpl w:val="3FFCF57E"/>
@@ -9254,7 +9437,7 @@
       </w:rPr>
     </w:lvl>
   </w:abstractNum>
-  <w:abstractNum w:abstractNumId="28" w15:restartNumberingAfterBreak="0">
+  <w:abstractNum w:abstractNumId="29" w15:restartNumberingAfterBreak="0">
     <w:nsid w:val="332724E4"/>
     <w:multiLevelType w:val="hybridMultilevel"/>
     <w:tmpl w:val="2864FFA6"/>
@@ -9343,7 +9526,7 @@
       </w:pPr>
     </w:lvl>
   </w:abstractNum>
-  <w:abstractNum w:abstractNumId="29" w15:restartNumberingAfterBreak="0">
+  <w:abstractNum w:abstractNumId="30" w15:restartNumberingAfterBreak="0">
     <w:nsid w:val="35096525"/>
     <w:multiLevelType w:val="hybridMultilevel"/>
     <w:tmpl w:val="88F22F78"/>
@@ -9432,7 +9615,7 @@
       </w:pPr>
     </w:lvl>
   </w:abstractNum>
-  <w:abstractNum w:abstractNumId="30" w15:restartNumberingAfterBreak="0">
+  <w:abstractNum w:abstractNumId="31" w15:restartNumberingAfterBreak="0">
     <w:nsid w:val="39E65BCA"/>
     <w:multiLevelType w:val="hybridMultilevel"/>
     <w:tmpl w:val="28EA23D4"/>
@@ -9545,7 +9728,7 @@
       </w:rPr>
     </w:lvl>
   </w:abstractNum>
-  <w:abstractNum w:abstractNumId="31" w15:restartNumberingAfterBreak="0">
+  <w:abstractNum w:abstractNumId="32" w15:restartNumberingAfterBreak="0">
     <w:nsid w:val="3BBE181D"/>
     <w:multiLevelType w:val="hybridMultilevel"/>
     <w:tmpl w:val="71BA508E"/>
@@ -9634,7 +9817,7 @@
       </w:pPr>
     </w:lvl>
   </w:abstractNum>
-  <w:abstractNum w:abstractNumId="32" w15:restartNumberingAfterBreak="0">
+  <w:abstractNum w:abstractNumId="33" w15:restartNumberingAfterBreak="0">
     <w:nsid w:val="3DFF30FA"/>
     <w:multiLevelType w:val="hybridMultilevel"/>
     <w:tmpl w:val="432C70C8"/>
@@ -9723,7 +9906,7 @@
       </w:pPr>
     </w:lvl>
   </w:abstractNum>
-  <w:abstractNum w:abstractNumId="33" w15:restartNumberingAfterBreak="0">
+  <w:abstractNum w:abstractNumId="34" w15:restartNumberingAfterBreak="0">
     <w:nsid w:val="3FCF2C1A"/>
     <w:multiLevelType w:val="multilevel"/>
     <w:tmpl w:val="39C2330A"/>
@@ -9872,7 +10055,7 @@
       </w:rPr>
     </w:lvl>
   </w:abstractNum>
-  <w:abstractNum w:abstractNumId="34" w15:restartNumberingAfterBreak="0">
+  <w:abstractNum w:abstractNumId="35" w15:restartNumberingAfterBreak="0">
     <w:nsid w:val="40275164"/>
     <w:multiLevelType w:val="hybridMultilevel"/>
     <w:tmpl w:val="6A281CF8"/>
@@ -9985,7 +10168,7 @@
       </w:rPr>
     </w:lvl>
   </w:abstractNum>
-  <w:abstractNum w:abstractNumId="35" w15:restartNumberingAfterBreak="0">
+  <w:abstractNum w:abstractNumId="36" w15:restartNumberingAfterBreak="0">
     <w:nsid w:val="41564362"/>
     <w:multiLevelType w:val="multilevel"/>
     <w:tmpl w:val="9BAC9E0A"/>
@@ -10134,7 +10317,7 @@
       </w:rPr>
     </w:lvl>
   </w:abstractNum>
-  <w:abstractNum w:abstractNumId="36" w15:restartNumberingAfterBreak="0">
+  <w:abstractNum w:abstractNumId="37" w15:restartNumberingAfterBreak="0">
     <w:nsid w:val="42782DA7"/>
     <w:multiLevelType w:val="hybridMultilevel"/>
     <w:tmpl w:val="5FB8919A"/>
@@ -10223,7 +10406,7 @@
       </w:pPr>
     </w:lvl>
   </w:abstractNum>
-  <w:abstractNum w:abstractNumId="37" w15:restartNumberingAfterBreak="0">
+  <w:abstractNum w:abstractNumId="38" w15:restartNumberingAfterBreak="0">
     <w:nsid w:val="42D829D3"/>
     <w:multiLevelType w:val="hybridMultilevel"/>
     <w:tmpl w:val="CCFC8D18"/>
@@ -10312,7 +10495,7 @@
       </w:pPr>
     </w:lvl>
   </w:abstractNum>
-  <w:abstractNum w:abstractNumId="38" w15:restartNumberingAfterBreak="0">
+  <w:abstractNum w:abstractNumId="39" w15:restartNumberingAfterBreak="0">
     <w:nsid w:val="470415C5"/>
     <w:multiLevelType w:val="hybridMultilevel"/>
     <w:tmpl w:val="A5262070"/>
@@ -10425,7 +10608,7 @@
       </w:rPr>
     </w:lvl>
   </w:abstractNum>
-  <w:abstractNum w:abstractNumId="39" w15:restartNumberingAfterBreak="0">
+  <w:abstractNum w:abstractNumId="40" w15:restartNumberingAfterBreak="0">
     <w:nsid w:val="47B51C15"/>
     <w:multiLevelType w:val="multilevel"/>
     <w:tmpl w:val="286C2592"/>
@@ -10574,7 +10757,7 @@
       </w:rPr>
     </w:lvl>
   </w:abstractNum>
-  <w:abstractNum w:abstractNumId="40" w15:restartNumberingAfterBreak="0">
+  <w:abstractNum w:abstractNumId="41" w15:restartNumberingAfterBreak="0">
     <w:nsid w:val="4BAA0820"/>
     <w:multiLevelType w:val="hybridMultilevel"/>
     <w:tmpl w:val="C49E8044"/>
@@ -10663,7 +10846,7 @@
       </w:pPr>
     </w:lvl>
   </w:abstractNum>
-  <w:abstractNum w:abstractNumId="41" w15:restartNumberingAfterBreak="0">
+  <w:abstractNum w:abstractNumId="42" w15:restartNumberingAfterBreak="0">
     <w:nsid w:val="4D08688F"/>
     <w:multiLevelType w:val="multilevel"/>
     <w:tmpl w:val="21507932"/>
@@ -10812,7 +10995,7 @@
       </w:rPr>
     </w:lvl>
   </w:abstractNum>
-  <w:abstractNum w:abstractNumId="42" w15:restartNumberingAfterBreak="0">
+  <w:abstractNum w:abstractNumId="43" w15:restartNumberingAfterBreak="0">
     <w:nsid w:val="4F2B5DEC"/>
     <w:multiLevelType w:val="multilevel"/>
     <w:tmpl w:val="6580636E"/>
@@ -10961,7 +11144,7 @@
       </w:rPr>
     </w:lvl>
   </w:abstractNum>
-  <w:abstractNum w:abstractNumId="43" w15:restartNumberingAfterBreak="0">
+  <w:abstractNum w:abstractNumId="44" w15:restartNumberingAfterBreak="0">
     <w:nsid w:val="50DA027A"/>
     <w:multiLevelType w:val="hybridMultilevel"/>
     <w:tmpl w:val="B83A08B2"/>
@@ -11050,7 +11233,7 @@
       </w:pPr>
     </w:lvl>
   </w:abstractNum>
-  <w:abstractNum w:abstractNumId="44" w15:restartNumberingAfterBreak="0">
+  <w:abstractNum w:abstractNumId="45" w15:restartNumberingAfterBreak="0">
     <w:nsid w:val="522470B4"/>
     <w:multiLevelType w:val="hybridMultilevel"/>
     <w:tmpl w:val="D946F024"/>
@@ -11139,7 +11322,7 @@
       </w:pPr>
     </w:lvl>
   </w:abstractNum>
-  <w:abstractNum w:abstractNumId="45" w15:restartNumberingAfterBreak="0">
+  <w:abstractNum w:abstractNumId="46" w15:restartNumberingAfterBreak="0">
     <w:nsid w:val="53F46D8B"/>
     <w:multiLevelType w:val="hybridMultilevel"/>
     <w:tmpl w:val="9C226D02"/>
@@ -11228,7 +11411,7 @@
       </w:pPr>
     </w:lvl>
   </w:abstractNum>
-  <w:abstractNum w:abstractNumId="46" w15:restartNumberingAfterBreak="0">
+  <w:abstractNum w:abstractNumId="47" w15:restartNumberingAfterBreak="0">
     <w:nsid w:val="57C451A4"/>
     <w:multiLevelType w:val="hybridMultilevel"/>
     <w:tmpl w:val="4282D822"/>
@@ -11317,7 +11500,7 @@
       </w:pPr>
     </w:lvl>
   </w:abstractNum>
-  <w:abstractNum w:abstractNumId="47" w15:restartNumberingAfterBreak="0">
+  <w:abstractNum w:abstractNumId="48" w15:restartNumberingAfterBreak="0">
     <w:nsid w:val="584D4736"/>
     <w:multiLevelType w:val="hybridMultilevel"/>
     <w:tmpl w:val="837EFED4"/>
@@ -11430,7 +11613,7 @@
       </w:rPr>
     </w:lvl>
   </w:abstractNum>
-  <w:abstractNum w:abstractNumId="48" w15:restartNumberingAfterBreak="0">
+  <w:abstractNum w:abstractNumId="49" w15:restartNumberingAfterBreak="0">
     <w:nsid w:val="596C545C"/>
     <w:multiLevelType w:val="multilevel"/>
     <w:tmpl w:val="23442A48"/>
@@ -11579,7 +11762,7 @@
       </w:rPr>
     </w:lvl>
   </w:abstractNum>
-  <w:abstractNum w:abstractNumId="49" w15:restartNumberingAfterBreak="0">
+  <w:abstractNum w:abstractNumId="50" w15:restartNumberingAfterBreak="0">
     <w:nsid w:val="5ACF04C7"/>
     <w:multiLevelType w:val="multilevel"/>
     <w:tmpl w:val="E6D066A0"/>
@@ -11728,7 +11911,7 @@
       </w:rPr>
     </w:lvl>
   </w:abstractNum>
-  <w:abstractNum w:abstractNumId="50" w15:restartNumberingAfterBreak="0">
+  <w:abstractNum w:abstractNumId="51" w15:restartNumberingAfterBreak="0">
     <w:nsid w:val="5BD24BD4"/>
     <w:multiLevelType w:val="multilevel"/>
     <w:tmpl w:val="B2866D7A"/>
@@ -11877,7 +12060,7 @@
       </w:rPr>
     </w:lvl>
   </w:abstractNum>
-  <w:abstractNum w:abstractNumId="51" w15:restartNumberingAfterBreak="0">
+  <w:abstractNum w:abstractNumId="52" w15:restartNumberingAfterBreak="0">
     <w:nsid w:val="5C8B0C9C"/>
     <w:multiLevelType w:val="hybridMultilevel"/>
     <w:tmpl w:val="610699BA"/>
@@ -11990,7 +12173,7 @@
       </w:rPr>
     </w:lvl>
   </w:abstractNum>
-  <w:abstractNum w:abstractNumId="52" w15:restartNumberingAfterBreak="0">
+  <w:abstractNum w:abstractNumId="53" w15:restartNumberingAfterBreak="0">
     <w:nsid w:val="60822EF2"/>
     <w:multiLevelType w:val="hybridMultilevel"/>
     <w:tmpl w:val="E5966EEA"/>
@@ -12079,7 +12262,7 @@
       </w:pPr>
     </w:lvl>
   </w:abstractNum>
-  <w:abstractNum w:abstractNumId="53" w15:restartNumberingAfterBreak="0">
+  <w:abstractNum w:abstractNumId="54" w15:restartNumberingAfterBreak="0">
     <w:nsid w:val="659B31B5"/>
     <w:multiLevelType w:val="multilevel"/>
     <w:tmpl w:val="6E680D78"/>
@@ -12228,7 +12411,7 @@
       </w:rPr>
     </w:lvl>
   </w:abstractNum>
-  <w:abstractNum w:abstractNumId="54" w15:restartNumberingAfterBreak="0">
+  <w:abstractNum w:abstractNumId="55" w15:restartNumberingAfterBreak="0">
     <w:nsid w:val="68C51323"/>
     <w:multiLevelType w:val="multilevel"/>
     <w:tmpl w:val="9856A8DA"/>
@@ -12377,7 +12560,7 @@
       </w:rPr>
     </w:lvl>
   </w:abstractNum>
-  <w:abstractNum w:abstractNumId="55" w15:restartNumberingAfterBreak="0">
+  <w:abstractNum w:abstractNumId="56" w15:restartNumberingAfterBreak="0">
     <w:nsid w:val="69FC3D5F"/>
     <w:multiLevelType w:val="hybridMultilevel"/>
     <w:tmpl w:val="B96E4668"/>
@@ -12466,7 +12649,7 @@
       </w:pPr>
     </w:lvl>
   </w:abstractNum>
-  <w:abstractNum w:abstractNumId="56" w15:restartNumberingAfterBreak="0">
+  <w:abstractNum w:abstractNumId="57" w15:restartNumberingAfterBreak="0">
     <w:nsid w:val="6DDE2169"/>
     <w:multiLevelType w:val="multilevel"/>
     <w:tmpl w:val="FB8273A0"/>
@@ -12615,7 +12798,7 @@
       </w:rPr>
     </w:lvl>
   </w:abstractNum>
-  <w:abstractNum w:abstractNumId="57" w15:restartNumberingAfterBreak="0">
+  <w:abstractNum w:abstractNumId="58" w15:restartNumberingAfterBreak="0">
     <w:nsid w:val="71326931"/>
     <w:multiLevelType w:val="hybridMultilevel"/>
     <w:tmpl w:val="78363786"/>
@@ -12728,7 +12911,7 @@
       </w:rPr>
     </w:lvl>
   </w:abstractNum>
-  <w:abstractNum w:abstractNumId="58" w15:restartNumberingAfterBreak="0">
+  <w:abstractNum w:abstractNumId="59" w15:restartNumberingAfterBreak="0">
     <w:nsid w:val="725F079E"/>
     <w:multiLevelType w:val="hybridMultilevel"/>
     <w:tmpl w:val="7868B5B4"/>
@@ -12817,7 +13000,7 @@
       </w:pPr>
     </w:lvl>
   </w:abstractNum>
-  <w:abstractNum w:abstractNumId="59" w15:restartNumberingAfterBreak="0">
+  <w:abstractNum w:abstractNumId="60" w15:restartNumberingAfterBreak="0">
     <w:nsid w:val="729B6EFB"/>
     <w:multiLevelType w:val="hybridMultilevel"/>
     <w:tmpl w:val="B68E0110"/>
@@ -12906,7 +13089,7 @@
       </w:pPr>
     </w:lvl>
   </w:abstractNum>
-  <w:abstractNum w:abstractNumId="60" w15:restartNumberingAfterBreak="0">
+  <w:abstractNum w:abstractNumId="61" w15:restartNumberingAfterBreak="0">
     <w:nsid w:val="73263FAC"/>
     <w:multiLevelType w:val="hybridMultilevel"/>
     <w:tmpl w:val="F0CC8B28"/>
@@ -13019,7 +13202,7 @@
       </w:rPr>
     </w:lvl>
   </w:abstractNum>
-  <w:abstractNum w:abstractNumId="61" w15:restartNumberingAfterBreak="0">
+  <w:abstractNum w:abstractNumId="62" w15:restartNumberingAfterBreak="0">
     <w:nsid w:val="76C95859"/>
     <w:multiLevelType w:val="hybridMultilevel"/>
     <w:tmpl w:val="97BECCA2"/>
@@ -13108,7 +13291,7 @@
       </w:pPr>
     </w:lvl>
   </w:abstractNum>
-  <w:abstractNum w:abstractNumId="62" w15:restartNumberingAfterBreak="0">
+  <w:abstractNum w:abstractNumId="63" w15:restartNumberingAfterBreak="0">
     <w:nsid w:val="76D06AE1"/>
     <w:multiLevelType w:val="multilevel"/>
     <w:tmpl w:val="14F443D0"/>
@@ -13257,7 +13440,7 @@
       </w:rPr>
     </w:lvl>
   </w:abstractNum>
-  <w:abstractNum w:abstractNumId="63" w15:restartNumberingAfterBreak="0">
+  <w:abstractNum w:abstractNumId="64" w15:restartNumberingAfterBreak="0">
     <w:nsid w:val="78E11CE5"/>
     <w:multiLevelType w:val="hybridMultilevel"/>
     <w:tmpl w:val="F48079A2"/>
@@ -13346,7 +13529,7 @@
       </w:pPr>
     </w:lvl>
   </w:abstractNum>
-  <w:abstractNum w:abstractNumId="64" w15:restartNumberingAfterBreak="0">
+  <w:abstractNum w:abstractNumId="65" w15:restartNumberingAfterBreak="0">
     <w:nsid w:val="798C44A3"/>
     <w:multiLevelType w:val="hybridMultilevel"/>
     <w:tmpl w:val="F12A5A34"/>
@@ -13459,7 +13642,7 @@
       </w:rPr>
     </w:lvl>
   </w:abstractNum>
-  <w:abstractNum w:abstractNumId="65" w15:restartNumberingAfterBreak="0">
+  <w:abstractNum w:abstractNumId="66" w15:restartNumberingAfterBreak="0">
     <w:nsid w:val="7C910B61"/>
     <w:multiLevelType w:val="hybridMultilevel"/>
     <w:tmpl w:val="55AAAFC6"/>
@@ -13548,7 +13731,7 @@
       </w:pPr>
     </w:lvl>
   </w:abstractNum>
-  <w:abstractNum w:abstractNumId="66" w15:restartNumberingAfterBreak="0">
+  <w:abstractNum w:abstractNumId="67" w15:restartNumberingAfterBreak="0">
     <w:nsid w:val="7E170638"/>
     <w:multiLevelType w:val="hybridMultilevel"/>
     <w:tmpl w:val="BF3C15D8"/>
@@ -13637,7 +13820,7 @@
       </w:pPr>
     </w:lvl>
   </w:abstractNum>
-  <w:abstractNum w:abstractNumId="67" w15:restartNumberingAfterBreak="0">
+  <w:abstractNum w:abstractNumId="68" w15:restartNumberingAfterBreak="0">
     <w:nsid w:val="7F692722"/>
     <w:multiLevelType w:val="hybridMultilevel"/>
     <w:tmpl w:val="19ECBEC0"/>
@@ -13754,46 +13937,46 @@
     <w:abstractNumId w:val="0"/>
   </w:num>
   <w:num w:numId="2" w16cid:durableId="1921451041">
-    <w:abstractNumId w:val="11"/>
+    <w:abstractNumId w:val="12"/>
   </w:num>
   <w:num w:numId="3" w16cid:durableId="1900768">
+    <w:abstractNumId w:val="39"/>
+  </w:num>
+  <w:num w:numId="4" w16cid:durableId="975797897">
+    <w:abstractNumId w:val="41"/>
+  </w:num>
+  <w:num w:numId="5" w16cid:durableId="218711114">
+    <w:abstractNumId w:val="7"/>
+  </w:num>
+  <w:num w:numId="6" w16cid:durableId="624117227">
+    <w:abstractNumId w:val="65"/>
+  </w:num>
+  <w:num w:numId="7" w16cid:durableId="2126539647">
+    <w:abstractNumId w:val="20"/>
+  </w:num>
+  <w:num w:numId="8" w16cid:durableId="942805594">
+    <w:abstractNumId w:val="24"/>
+  </w:num>
+  <w:num w:numId="9" w16cid:durableId="237058665">
     <w:abstractNumId w:val="38"/>
   </w:num>
-  <w:num w:numId="4" w16cid:durableId="975797897">
-    <w:abstractNumId w:val="40"/>
-  </w:num>
-  <w:num w:numId="5" w16cid:durableId="218711114">
-    <w:abstractNumId w:val="6"/>
-  </w:num>
-  <w:num w:numId="6" w16cid:durableId="624117227">
-    <w:abstractNumId w:val="64"/>
-  </w:num>
-  <w:num w:numId="7" w16cid:durableId="2126539647">
-    <w:abstractNumId w:val="19"/>
-  </w:num>
-  <w:num w:numId="8" w16cid:durableId="942805594">
-    <w:abstractNumId w:val="23"/>
-  </w:num>
-  <w:num w:numId="9" w16cid:durableId="237058665">
-    <w:abstractNumId w:val="37"/>
-  </w:num>
   <w:num w:numId="10" w16cid:durableId="38282722">
-    <w:abstractNumId w:val="47"/>
+    <w:abstractNumId w:val="48"/>
   </w:num>
   <w:num w:numId="11" w16cid:durableId="1196846693">
-    <w:abstractNumId w:val="16"/>
+    <w:abstractNumId w:val="17"/>
   </w:num>
   <w:num w:numId="12" w16cid:durableId="1638097919">
-    <w:abstractNumId w:val="66"/>
+    <w:abstractNumId w:val="67"/>
   </w:num>
   <w:num w:numId="13" w16cid:durableId="131601505">
-    <w:abstractNumId w:val="58"/>
+    <w:abstractNumId w:val="59"/>
   </w:num>
   <w:num w:numId="14" w16cid:durableId="545679082">
-    <w:abstractNumId w:val="51"/>
+    <w:abstractNumId w:val="52"/>
   </w:num>
   <w:num w:numId="15" w16cid:durableId="1903908899">
-    <w:abstractNumId w:val="21"/>
+    <w:abstractNumId w:val="22"/>
   </w:num>
   <w:num w:numId="16" w16cid:durableId="1828127144">
     <w:abstractNumId w:val="4"/>
@@ -13802,157 +13985,160 @@
     <w:abstractNumId w:val="1"/>
   </w:num>
   <w:num w:numId="18" w16cid:durableId="451288766">
+    <w:abstractNumId w:val="33"/>
+  </w:num>
+  <w:num w:numId="19" w16cid:durableId="1786080145">
+    <w:abstractNumId w:val="66"/>
+  </w:num>
+  <w:num w:numId="20" w16cid:durableId="860162819">
+    <w:abstractNumId w:val="47"/>
+  </w:num>
+  <w:num w:numId="21" w16cid:durableId="556550882">
+    <w:abstractNumId w:val="61"/>
+  </w:num>
+  <w:num w:numId="22" w16cid:durableId="522865653">
+    <w:abstractNumId w:val="25"/>
+  </w:num>
+  <w:num w:numId="23" w16cid:durableId="421491804">
+    <w:abstractNumId w:val="60"/>
+  </w:num>
+  <w:num w:numId="24" w16cid:durableId="1378816926">
+    <w:abstractNumId w:val="13"/>
+  </w:num>
+  <w:num w:numId="25" w16cid:durableId="1866283968">
+    <w:abstractNumId w:val="15"/>
+  </w:num>
+  <w:num w:numId="26" w16cid:durableId="980156734">
+    <w:abstractNumId w:val="64"/>
+  </w:num>
+  <w:num w:numId="27" w16cid:durableId="1279721596">
+    <w:abstractNumId w:val="8"/>
+  </w:num>
+  <w:num w:numId="28" w16cid:durableId="113443982">
+    <w:abstractNumId w:val="53"/>
+  </w:num>
+  <w:num w:numId="29" w16cid:durableId="954630010">
     <w:abstractNumId w:val="32"/>
   </w:num>
-  <w:num w:numId="19" w16cid:durableId="1786080145">
-    <w:abstractNumId w:val="65"/>
+  <w:num w:numId="30" w16cid:durableId="1193152538">
+    <w:abstractNumId w:val="56"/>
   </w:num>
-  <w:num w:numId="20" w16cid:durableId="860162819">
-    <w:abstractNumId w:val="46"/>
+  <w:num w:numId="31" w16cid:durableId="1451970203">
+    <w:abstractNumId w:val="30"/>
   </w:num>
-  <w:num w:numId="21" w16cid:durableId="556550882">
-    <w:abstractNumId w:val="60"/>
+  <w:num w:numId="32" w16cid:durableId="358050611">
+    <w:abstractNumId w:val="18"/>
   </w:num>
-  <w:num w:numId="22" w16cid:durableId="522865653">
-    <w:abstractNumId w:val="24"/>
-  </w:num>
-  <w:num w:numId="23" w16cid:durableId="421491804">
-    <w:abstractNumId w:val="59"/>
-  </w:num>
-  <w:num w:numId="24" w16cid:durableId="1378816926">
-    <w:abstractNumId w:val="12"/>
-  </w:num>
-  <w:num w:numId="25" w16cid:durableId="1866283968">
-    <w:abstractNumId w:val="14"/>
-  </w:num>
-  <w:num w:numId="26" w16cid:durableId="980156734">
-    <w:abstractNumId w:val="63"/>
-  </w:num>
-  <w:num w:numId="27" w16cid:durableId="1279721596">
-    <w:abstractNumId w:val="7"/>
-  </w:num>
-  <w:num w:numId="28" w16cid:durableId="113443982">
-    <w:abstractNumId w:val="52"/>
-  </w:num>
-  <w:num w:numId="29" w16cid:durableId="954630010">
+  <w:num w:numId="33" w16cid:durableId="709955419">
     <w:abstractNumId w:val="31"/>
   </w:num>
-  <w:num w:numId="30" w16cid:durableId="1193152538">
-    <w:abstractNumId w:val="55"/>
-  </w:num>
-  <w:num w:numId="31" w16cid:durableId="1451970203">
-    <w:abstractNumId w:val="29"/>
-  </w:num>
-  <w:num w:numId="32" w16cid:durableId="358050611">
-    <w:abstractNumId w:val="17"/>
-  </w:num>
-  <w:num w:numId="33" w16cid:durableId="709955419">
-    <w:abstractNumId w:val="30"/>
-  </w:num>
   <w:num w:numId="34" w16cid:durableId="530804559">
-    <w:abstractNumId w:val="50"/>
+    <w:abstractNumId w:val="51"/>
   </w:num>
   <w:num w:numId="35" w16cid:durableId="832069404">
-    <w:abstractNumId w:val="54"/>
+    <w:abstractNumId w:val="55"/>
   </w:num>
   <w:num w:numId="36" w16cid:durableId="1910309515">
     <w:abstractNumId w:val="2"/>
   </w:num>
   <w:num w:numId="37" w16cid:durableId="2079666328">
-    <w:abstractNumId w:val="41"/>
+    <w:abstractNumId w:val="42"/>
   </w:num>
   <w:num w:numId="38" w16cid:durableId="262307122">
-    <w:abstractNumId w:val="53"/>
+    <w:abstractNumId w:val="54"/>
   </w:num>
   <w:num w:numId="39" w16cid:durableId="1309359453">
-    <w:abstractNumId w:val="15"/>
+    <w:abstractNumId w:val="16"/>
   </w:num>
   <w:num w:numId="40" w16cid:durableId="970524707">
-    <w:abstractNumId w:val="48"/>
+    <w:abstractNumId w:val="49"/>
   </w:num>
   <w:num w:numId="41" w16cid:durableId="145629824">
-    <w:abstractNumId w:val="61"/>
+    <w:abstractNumId w:val="62"/>
   </w:num>
   <w:num w:numId="42" w16cid:durableId="543520404">
+    <w:abstractNumId w:val="44"/>
+  </w:num>
+  <w:num w:numId="43" w16cid:durableId="1157720472">
+    <w:abstractNumId w:val="21"/>
+  </w:num>
+  <w:num w:numId="44" w16cid:durableId="723597691">
+    <w:abstractNumId w:val="6"/>
+  </w:num>
+  <w:num w:numId="45" w16cid:durableId="1905026815">
+    <w:abstractNumId w:val="29"/>
+  </w:num>
+  <w:num w:numId="46" w16cid:durableId="788203427">
+    <w:abstractNumId w:val="27"/>
+  </w:num>
+  <w:num w:numId="47" w16cid:durableId="712920954">
+    <w:abstractNumId w:val="45"/>
+  </w:num>
+  <w:num w:numId="48" w16cid:durableId="1106541074">
+    <w:abstractNumId w:val="46"/>
+  </w:num>
+  <w:num w:numId="49" w16cid:durableId="521630054">
+    <w:abstractNumId w:val="37"/>
+  </w:num>
+  <w:num w:numId="50" w16cid:durableId="1723364277">
+    <w:abstractNumId w:val="35"/>
+  </w:num>
+  <w:num w:numId="51" w16cid:durableId="1943998264">
+    <w:abstractNumId w:val="10"/>
+  </w:num>
+  <w:num w:numId="52" w16cid:durableId="1238705140">
+    <w:abstractNumId w:val="40"/>
+  </w:num>
+  <w:num w:numId="53" w16cid:durableId="849950950">
+    <w:abstractNumId w:val="57"/>
+  </w:num>
+  <w:num w:numId="54" w16cid:durableId="657929504">
+    <w:abstractNumId w:val="9"/>
+  </w:num>
+  <w:num w:numId="55" w16cid:durableId="1671789542">
+    <w:abstractNumId w:val="23"/>
+  </w:num>
+  <w:num w:numId="56" w16cid:durableId="812330164">
+    <w:abstractNumId w:val="28"/>
+  </w:num>
+  <w:num w:numId="57" w16cid:durableId="2113084245">
     <w:abstractNumId w:val="43"/>
   </w:num>
-  <w:num w:numId="43" w16cid:durableId="1157720472">
-    <w:abstractNumId w:val="20"/>
-  </w:num>
-  <w:num w:numId="44" w16cid:durableId="723597691">
-    <w:abstractNumId w:val="5"/>
-  </w:num>
-  <w:num w:numId="45" w16cid:durableId="1905026815">
-    <w:abstractNumId w:val="28"/>
-  </w:num>
-  <w:num w:numId="46" w16cid:durableId="788203427">
+  <w:num w:numId="58" w16cid:durableId="1266766016">
     <w:abstractNumId w:val="26"/>
   </w:num>
-  <w:num w:numId="47" w16cid:durableId="712920954">
-    <w:abstractNumId w:val="44"/>
-  </w:num>
-  <w:num w:numId="48" w16cid:durableId="1106541074">
-    <w:abstractNumId w:val="45"/>
-  </w:num>
-  <w:num w:numId="49" w16cid:durableId="521630054">
-    <w:abstractNumId w:val="36"/>
-  </w:num>
-  <w:num w:numId="50" w16cid:durableId="1723364277">
+  <w:num w:numId="59" w16cid:durableId="853148086">
     <w:abstractNumId w:val="34"/>
   </w:num>
-  <w:num w:numId="51" w16cid:durableId="1943998264">
-    <w:abstractNumId w:val="9"/>
-  </w:num>
-  <w:num w:numId="52" w16cid:durableId="1238705140">
-    <w:abstractNumId w:val="39"/>
-  </w:num>
-  <w:num w:numId="53" w16cid:durableId="849950950">
-    <w:abstractNumId w:val="56"/>
-  </w:num>
-  <w:num w:numId="54" w16cid:durableId="657929504">
-    <w:abstractNumId w:val="8"/>
-  </w:num>
-  <w:num w:numId="55" w16cid:durableId="1671789542">
-    <w:abstractNumId w:val="22"/>
-  </w:num>
-  <w:num w:numId="56" w16cid:durableId="812330164">
-    <w:abstractNumId w:val="27"/>
-  </w:num>
-  <w:num w:numId="57" w16cid:durableId="2113084245">
-    <w:abstractNumId w:val="42"/>
-  </w:num>
-  <w:num w:numId="58" w16cid:durableId="1266766016">
-    <w:abstractNumId w:val="25"/>
-  </w:num>
-  <w:num w:numId="59" w16cid:durableId="853148086">
-    <w:abstractNumId w:val="33"/>
-  </w:num>
   <w:num w:numId="60" w16cid:durableId="1214001401">
-    <w:abstractNumId w:val="35"/>
+    <w:abstractNumId w:val="36"/>
   </w:num>
   <w:num w:numId="61" w16cid:durableId="796028832">
     <w:abstractNumId w:val="3"/>
   </w:num>
   <w:num w:numId="62" w16cid:durableId="1450708442">
-    <w:abstractNumId w:val="10"/>
+    <w:abstractNumId w:val="11"/>
   </w:num>
   <w:num w:numId="63" w16cid:durableId="1612516828">
-    <w:abstractNumId w:val="18"/>
+    <w:abstractNumId w:val="19"/>
   </w:num>
   <w:num w:numId="64" w16cid:durableId="1203713911">
-    <w:abstractNumId w:val="49"/>
+    <w:abstractNumId w:val="50"/>
   </w:num>
   <w:num w:numId="65" w16cid:durableId="483275760">
-    <w:abstractNumId w:val="13"/>
+    <w:abstractNumId w:val="14"/>
   </w:num>
   <w:num w:numId="66" w16cid:durableId="537820491">
-    <w:abstractNumId w:val="57"/>
+    <w:abstractNumId w:val="58"/>
   </w:num>
   <w:num w:numId="67" w16cid:durableId="1870602385">
-    <w:abstractNumId w:val="62"/>
+    <w:abstractNumId w:val="63"/>
   </w:num>
   <w:num w:numId="68" w16cid:durableId="1807121606">
-    <w:abstractNumId w:val="67"/>
+    <w:abstractNumId w:val="68"/>
+  </w:num>
+  <w:num w:numId="69" w16cid:durableId="1941595329">
+    <w:abstractNumId w:val="5"/>
   </w:num>
 </w:numbering>
 </file>

</xml_diff>

<commit_message>
Doc: fix accorrding to review comments
</commit_message>
<xml_diff>
--- a/Project Management Plan/PMP.docx
+++ b/Project Management Plan/PMP.docx
@@ -4149,8 +4149,205 @@
           <w:sz w:val="22"/>
           <w:szCs w:val="22"/>
         </w:rPr>
-        <w:t>Likelihood and Impact is scored according to Project manager assumptions</w:t>
-      </w:r>
+        <w:t xml:space="preserve">Likelihood and Impact </w:t>
+      </w:r>
+      <w:r>
+        <w:rPr>
+          <w:sz w:val="22"/>
+          <w:szCs w:val="22"/>
+        </w:rPr>
+        <w:t>are</w:t>
+      </w:r>
+      <w:r>
+        <w:rPr>
+          <w:sz w:val="22"/>
+          <w:szCs w:val="22"/>
+        </w:rPr>
+        <w:t xml:space="preserve"> scored according to </w:t>
+      </w:r>
+    </w:p>
+    <w:tbl>
+      <w:tblPr>
+        <w:tblStyle w:val="TableGrid"/>
+        <w:tblW w:w="8865" w:type="dxa"/>
+        <w:tblInd w:w="580" w:type="dxa"/>
+        <w:tblLook w:val="04A0" w:firstRow="1" w:lastRow="0" w:firstColumn="1" w:lastColumn="0" w:noHBand="0" w:noVBand="1"/>
+      </w:tblPr>
+      <w:tblGrid>
+        <w:gridCol w:w="1075"/>
+        <w:gridCol w:w="3560"/>
+        <w:gridCol w:w="4230"/>
+      </w:tblGrid>
+      <w:tr>
+        <w:tc>
+          <w:tcPr>
+            <w:tcW w:w="1075" w:type="dxa"/>
+          </w:tcPr>
+          <w:p>
+            <w:pPr>
+              <w:rPr>
+                <w:b/>
+                <w:bCs/>
+              </w:rPr>
+            </w:pPr>
+            <w:r>
+              <w:rPr>
+                <w:b/>
+                <w:bCs/>
+              </w:rPr>
+              <w:t>Level</w:t>
+            </w:r>
+          </w:p>
+        </w:tc>
+        <w:tc>
+          <w:tcPr>
+            <w:tcW w:w="3560" w:type="dxa"/>
+          </w:tcPr>
+          <w:p>
+            <w:r>
+              <w:t>Likelihood</w:t>
+            </w:r>
+          </w:p>
+        </w:tc>
+        <w:tc>
+          <w:tcPr>
+            <w:tcW w:w="4230" w:type="dxa"/>
+          </w:tcPr>
+          <w:p>
+            <w:r>
+              <w:t>Impact</w:t>
+            </w:r>
+          </w:p>
+        </w:tc>
+      </w:tr>
+      <w:tr>
+        <w:tc>
+          <w:tcPr>
+            <w:tcW w:w="1075" w:type="dxa"/>
+          </w:tcPr>
+          <w:p>
+            <w:r>
+              <w:t>High</w:t>
+            </w:r>
+          </w:p>
+        </w:tc>
+        <w:tc>
+          <w:tcPr>
+            <w:tcW w:w="3560" w:type="dxa"/>
+          </w:tcPr>
+          <w:p>
+            <w:r>
+              <w:t>Risk occurrence has a high probability according to previous projects (&gt;70%)</w:t>
+            </w:r>
+          </w:p>
+        </w:tc>
+        <w:tc>
+          <w:tcPr>
+            <w:tcW w:w="4230" w:type="dxa"/>
+          </w:tcPr>
+          <w:p>
+            <w:r>
+              <w:t>Major delays, budget overruns, scope change, reputation damage</w:t>
+            </w:r>
+          </w:p>
+        </w:tc>
+      </w:tr>
+      <w:tr>
+        <w:tc>
+          <w:tcPr>
+            <w:tcW w:w="1075" w:type="dxa"/>
+          </w:tcPr>
+          <w:p>
+            <w:r>
+              <w:t>Medium</w:t>
+            </w:r>
+          </w:p>
+        </w:tc>
+        <w:tc>
+          <w:tcPr>
+            <w:tcW w:w="3560" w:type="dxa"/>
+          </w:tcPr>
+          <w:p>
+            <w:r>
+              <w:t>Risk m</w:t>
+            </w:r>
+            <w:r>
+              <w:t>ight occur occasionally</w:t>
+            </w:r>
+            <w:r>
+              <w:t xml:space="preserve"> </w:t>
+            </w:r>
+            <w:r>
+              <w:t>according to previous projects</w:t>
+            </w:r>
+            <w:r>
+              <w:t xml:space="preserve"> (30%-70%)</w:t>
+            </w:r>
+          </w:p>
+        </w:tc>
+        <w:tc>
+          <w:tcPr>
+            <w:tcW w:w="4230" w:type="dxa"/>
+          </w:tcPr>
+          <w:p>
+            <w:r>
+              <w:t xml:space="preserve">delays or rework, temporary </w:t>
+            </w:r>
+            <w:r>
+              <w:t>drawbacks that can be handled in the next release only</w:t>
+            </w:r>
+          </w:p>
+        </w:tc>
+      </w:tr>
+      <w:tr>
+        <w:tc>
+          <w:tcPr>
+            <w:tcW w:w="1075" w:type="dxa"/>
+          </w:tcPr>
+          <w:p>
+            <w:r>
+              <w:t>Low</w:t>
+            </w:r>
+          </w:p>
+        </w:tc>
+        <w:tc>
+          <w:tcPr>
+            <w:tcW w:w="3560" w:type="dxa"/>
+          </w:tcPr>
+          <w:p>
+            <w:r>
+              <w:t xml:space="preserve">Risk is probability </w:t>
+            </w:r>
+            <w:r>
+              <w:t>according to previous projects (</w:t>
+            </w:r>
+            <w:r>
+              <w:t>&lt;</w:t>
+            </w:r>
+            <w:r>
+              <w:t>30%)</w:t>
+            </w:r>
+          </w:p>
+        </w:tc>
+        <w:tc>
+          <w:tcPr>
+            <w:tcW w:w="4230" w:type="dxa"/>
+          </w:tcPr>
+          <w:p>
+            <w:r>
+              <w:t>Risk that has negligible effect on the project</w:t>
+            </w:r>
+          </w:p>
+        </w:tc>
+      </w:tr>
+    </w:tbl>
+    <w:p>
+      <w:pPr>
+        <w:rPr>
+          <w:sz w:val="22"/>
+          <w:szCs w:val="22"/>
+        </w:rPr>
+      </w:pPr>
     </w:p>
     <w:p>
       <w:pPr>
@@ -4448,6 +4645,7 @@
           <w:sz w:val="22"/>
           <w:szCs w:val="22"/>
         </w:rPr>
+        <w:lastRenderedPageBreak/>
         <w:t>What:</w:t>
       </w:r>
     </w:p>
@@ -4558,7 +4756,6 @@
           <w:sz w:val="22"/>
           <w:szCs w:val="22"/>
         </w:rPr>
-        <w:lastRenderedPageBreak/>
         <w:t>How:</w:t>
       </w:r>
     </w:p>
@@ -5864,6 +6061,7 @@
         <w:rPr>
           <w:rFonts w:ascii="Segoe UI Emoji" w:hAnsi="Segoe UI Emoji" w:cs="Segoe UI Emoji"/>
         </w:rPr>
+        <w:lastRenderedPageBreak/>
         <w:t>📂</w:t>
       </w:r>
       <w:r>
@@ -6008,7 +6206,6 @@
     </w:p>
     <w:p>
       <w:r>
-        <w:lastRenderedPageBreak/>
         <w:t>│</w:t>
       </w:r>
       <w:r>
@@ -6401,6 +6598,7 @@
         </w:numPr>
       </w:pPr>
       <w:r>
+        <w:lastRenderedPageBreak/>
         <w:t>Deployment scripts</w:t>
       </w:r>
     </w:p>
@@ -6688,39 +6886,7 @@
           <w:b/>
           <w:bCs/>
         </w:rPr>
-        <w:t xml:space="preserve">Every change in files must be </w:t>
-      </w:r>
-      <w:proofErr w:type="gramStart"/>
-      <w:r>
-        <w:rPr>
-          <w:b/>
-          <w:bCs/>
-        </w:rPr>
-        <w:t>committed</w:t>
-      </w:r>
-      <w:proofErr w:type="gramEnd"/>
-      <w:r>
-        <w:rPr>
-          <w:b/>
-          <w:bCs/>
-        </w:rPr>
-        <w:t xml:space="preserve"> and the </w:t>
-      </w:r>
-      <w:proofErr w:type="gramStart"/>
-      <w:r>
-        <w:rPr>
-          <w:b/>
-          <w:bCs/>
-        </w:rPr>
-        <w:t>commit</w:t>
-      </w:r>
-      <w:proofErr w:type="gramEnd"/>
-      <w:r>
-        <w:rPr>
-          <w:b/>
-          <w:bCs/>
-        </w:rPr>
-        <w:t xml:space="preserve"> message must follow format.</w:t>
+        <w:t>Every change in files must be committed and the commit message must follow format.</w:t>
       </w:r>
     </w:p>
     <w:p>

</xml_diff>